<commit_message>
update the jenkins file
</commit_message>
<xml_diff>
--- a/Workflow.docx
+++ b/Workflow.docx
@@ -2001,7 +2001,7 @@
           <w:szCs w:val="22"/>
         </w:rPr>
         <w:drawing>
-          <wp:inline distT="0" distB="0" distL="0" distR="0" wp14:anchorId="4E6E8301" wp14:editId="276A837B">
+          <wp:inline distT="0" distB="0" distL="0" distR="0" wp14:anchorId="4E6E8301" wp14:editId="1E21199B">
             <wp:extent cx="3875600" cy="1928783"/>
             <wp:effectExtent l="0" t="0" r="0" b="1905"/>
             <wp:docPr id="584437789" name="Picture 1" descr="A computer screen shot of a code&#10;&#10;AI-generated content may be incorrect."/>
@@ -2191,7 +2191,7 @@
           <w:szCs w:val="22"/>
         </w:rPr>
         <w:drawing>
-          <wp:inline distT="0" distB="0" distL="0" distR="0" wp14:anchorId="4B611A44" wp14:editId="6865E0B6">
+          <wp:inline distT="0" distB="0" distL="0" distR="0" wp14:anchorId="4B611A44" wp14:editId="48952E61">
             <wp:extent cx="3953164" cy="2901148"/>
             <wp:effectExtent l="0" t="0" r="0" b="0"/>
             <wp:docPr id="1233348455" name="Picture 4" descr="A screenshot of a computer program&#10;&#10;AI-generated content may be incorrect."/>
@@ -2527,7 +2527,7 @@
           <w:szCs w:val="22"/>
         </w:rPr>
         <w:drawing>
-          <wp:inline distT="0" distB="0" distL="0" distR="0" wp14:anchorId="3860C120" wp14:editId="25AFE80C">
+          <wp:inline distT="0" distB="0" distL="0" distR="0" wp14:anchorId="3860C120" wp14:editId="3EBF365C">
             <wp:extent cx="5731510" cy="1325880"/>
             <wp:effectExtent l="0" t="0" r="0" b="0"/>
             <wp:docPr id="1960652121" name="Picture 1" descr="A screen shot of a computer code&#10;&#10;AI-generated content may be incorrect."/>
@@ -2757,7 +2757,7 @@
           <w:szCs w:val="22"/>
         </w:rPr>
         <w:drawing>
-          <wp:inline distT="0" distB="0" distL="0" distR="0" wp14:anchorId="7C887E6E" wp14:editId="5C438771">
+          <wp:inline distT="0" distB="0" distL="0" distR="0" wp14:anchorId="7C887E6E" wp14:editId="6F08C6CA">
             <wp:extent cx="3685309" cy="852529"/>
             <wp:effectExtent l="0" t="0" r="0" b="0"/>
             <wp:docPr id="1159881930" name="Picture 1" descr="A screen shot of a computer&#10;&#10;AI-generated content may be incorrect."/>
@@ -2841,7 +2841,7 @@
           <w:szCs w:val="22"/>
         </w:rPr>
         <w:drawing>
-          <wp:inline distT="0" distB="0" distL="0" distR="0" wp14:anchorId="6AFC6D07" wp14:editId="0B79D741">
+          <wp:inline distT="0" distB="0" distL="0" distR="0" wp14:anchorId="6AFC6D07" wp14:editId="4807D1CF">
             <wp:extent cx="4073236" cy="2546562"/>
             <wp:effectExtent l="0" t="0" r="3810" b="0"/>
             <wp:docPr id="1163237287" name="Picture 2" descr="A screenshot of a computer program&#10;&#10;AI-generated content may be incorrect."/>
@@ -3215,7 +3215,7 @@
         </w:rPr>
         <w:lastRenderedPageBreak/>
         <w:drawing>
-          <wp:inline distT="0" distB="0" distL="0" distR="0" wp14:anchorId="36BAE74E" wp14:editId="680E665C">
+          <wp:inline distT="0" distB="0" distL="0" distR="0" wp14:anchorId="36BAE74E" wp14:editId="689C1CC0">
             <wp:extent cx="5731510" cy="3055620"/>
             <wp:effectExtent l="0" t="0" r="0" b="5080"/>
             <wp:docPr id="1697588638" name="Picture 3" descr="A screen shot of a computer program&#10;&#10;AI-generated content may be incorrect."/>
@@ -4780,7 +4780,25 @@
           <w:sz w:val="22"/>
           <w:szCs w:val="22"/>
         </w:rPr>
-        <w:t xml:space="preserve"> select pipeline </w:t>
+        <w:t xml:space="preserve"> select </w:t>
+      </w:r>
+      <w:r>
+        <w:rPr>
+          <w:rFonts w:ascii="Roboto" w:hAnsi="Roboto"/>
+          <w:b/>
+          <w:bCs/>
+          <w:sz w:val="22"/>
+          <w:szCs w:val="22"/>
+        </w:rPr>
+        <w:t>pipeline</w:t>
+      </w:r>
+      <w:r>
+        <w:rPr>
+          <w:rFonts w:ascii="Roboto" w:hAnsi="Roboto"/>
+          <w:sz w:val="22"/>
+          <w:szCs w:val="22"/>
+        </w:rPr>
+        <w:t xml:space="preserve"> </w:t>
       </w:r>
       <w:r>
         <w:rPr>
@@ -4828,7 +4846,23 @@
           <w:sz w:val="22"/>
           <w:szCs w:val="22"/>
         </w:rPr>
-        <w:t xml:space="preserve"> SCM should be git </w:t>
+        <w:t xml:space="preserve"> SCM</w:t>
+      </w:r>
+      <w:r>
+        <w:rPr>
+          <w:rFonts w:ascii="Roboto" w:hAnsi="Roboto"/>
+          <w:sz w:val="22"/>
+          <w:szCs w:val="22"/>
+        </w:rPr>
+        <w:t xml:space="preserve"> (Source Code Management)</w:t>
+      </w:r>
+      <w:r>
+        <w:rPr>
+          <w:rFonts w:ascii="Roboto" w:hAnsi="Roboto"/>
+          <w:sz w:val="22"/>
+          <w:szCs w:val="22"/>
+        </w:rPr>
+        <w:t xml:space="preserve"> should be git </w:t>
       </w:r>
       <w:r>
         <w:rPr>
@@ -7279,195 +7313,365 @@
         <w:jc w:val="both"/>
         <w:rPr>
           <w:rFonts w:ascii="Roboto" w:hAnsi="Roboto"/>
+          <w:sz w:val="22"/>
+          <w:szCs w:val="22"/>
+        </w:rPr>
+      </w:pPr>
+    </w:p>
+    <w:p>
+      <w:pPr>
+        <w:spacing w:line="360" w:lineRule="auto"/>
+        <w:jc w:val="both"/>
+        <w:rPr>
+          <w:rFonts w:ascii="Roboto" w:hAnsi="Roboto"/>
           <w:b/>
           <w:bCs/>
-          <w:sz w:val="28"/>
-          <w:szCs w:val="28"/>
-        </w:rPr>
-      </w:pPr>
-    </w:p>
-    <w:p>
-      <w:pPr>
-        <w:spacing w:line="360" w:lineRule="auto"/>
-        <w:jc w:val="both"/>
-        <w:rPr>
-          <w:rFonts w:ascii="Roboto" w:hAnsi="Roboto"/>
-          <w:sz w:val="22"/>
-          <w:szCs w:val="22"/>
-        </w:rPr>
-      </w:pPr>
-      <w:r>
-        <w:rPr>
-          <w:rFonts w:ascii="Roboto" w:hAnsi="Roboto"/>
-          <w:sz w:val="22"/>
-          <w:szCs w:val="22"/>
-        </w:rPr>
-        <w:sym w:font="Wingdings" w:char="F0E0"/>
-      </w:r>
-      <w:r>
-        <w:rPr>
-          <w:rFonts w:ascii="Roboto" w:hAnsi="Roboto"/>
-          <w:sz w:val="22"/>
-          <w:szCs w:val="22"/>
-        </w:rPr>
-        <w:t xml:space="preserve"> Firewall acccess</w:t>
-      </w:r>
-    </w:p>
-    <w:p>
-      <w:pPr>
-        <w:spacing w:line="360" w:lineRule="auto"/>
-        <w:jc w:val="both"/>
-        <w:rPr>
-          <w:rFonts w:ascii="Roboto" w:hAnsi="Roboto"/>
-          <w:sz w:val="22"/>
-          <w:szCs w:val="22"/>
-        </w:rPr>
-      </w:pPr>
-    </w:p>
-    <w:p>
-      <w:pPr>
-        <w:spacing w:line="360" w:lineRule="auto"/>
-        <w:jc w:val="both"/>
+          <w:sz w:val="22"/>
+          <w:szCs w:val="22"/>
+          <w:u w:val="single"/>
+        </w:rPr>
+      </w:pPr>
+      <w:r>
         <w:rPr>
           <w:rFonts w:ascii="Roboto" w:hAnsi="Roboto"/>
           <w:b/>
           <w:bCs/>
           <w:sz w:val="22"/>
           <w:szCs w:val="22"/>
-        </w:rPr>
-      </w:pPr>
-      <w:r>
+          <w:u w:val="single"/>
+        </w:rPr>
+        <w:t>Create a GKE Cluster</w:t>
+      </w:r>
+    </w:p>
+    <w:p>
+      <w:pPr>
+        <w:spacing w:line="360" w:lineRule="auto"/>
+        <w:jc w:val="both"/>
+        <w:rPr>
+          <w:rFonts w:ascii="Roboto" w:hAnsi="Roboto"/>
+          <w:sz w:val="22"/>
+          <w:szCs w:val="22"/>
+        </w:rPr>
+      </w:pPr>
+    </w:p>
+    <w:p>
+      <w:pPr>
+        <w:spacing w:line="360" w:lineRule="auto"/>
+        <w:jc w:val="both"/>
+        <w:rPr>
+          <w:rFonts w:ascii="Roboto" w:hAnsi="Roboto"/>
+          <w:sz w:val="22"/>
+          <w:szCs w:val="22"/>
+        </w:rPr>
+      </w:pPr>
+      <w:r>
+        <w:rPr>
+          <w:rFonts w:ascii="Roboto" w:hAnsi="Roboto"/>
+          <w:sz w:val="22"/>
+          <w:szCs w:val="22"/>
+        </w:rPr>
+        <w:t>gcloud container clusters create ml-monitoring-cluster \</w:t>
+      </w:r>
+    </w:p>
+    <w:p>
+      <w:pPr>
+        <w:spacing w:line="360" w:lineRule="auto"/>
+        <w:jc w:val="both"/>
+        <w:rPr>
+          <w:rFonts w:ascii="Roboto" w:hAnsi="Roboto"/>
+          <w:sz w:val="22"/>
+          <w:szCs w:val="22"/>
+        </w:rPr>
+      </w:pPr>
+      <w:r>
+        <w:rPr>
+          <w:rFonts w:ascii="Roboto" w:hAnsi="Roboto"/>
+          <w:sz w:val="22"/>
+          <w:szCs w:val="22"/>
+        </w:rPr>
+        <w:t xml:space="preserve">    --zone us-central1-a \</w:t>
+      </w:r>
+    </w:p>
+    <w:p>
+      <w:pPr>
+        <w:spacing w:line="360" w:lineRule="auto"/>
+        <w:jc w:val="both"/>
+        <w:rPr>
+          <w:rFonts w:ascii="Roboto" w:hAnsi="Roboto"/>
+          <w:sz w:val="22"/>
+          <w:szCs w:val="22"/>
+        </w:rPr>
+      </w:pPr>
+      <w:r>
+        <w:rPr>
+          <w:rFonts w:ascii="Roboto" w:hAnsi="Roboto"/>
+          <w:sz w:val="22"/>
+          <w:szCs w:val="22"/>
+        </w:rPr>
+        <w:t xml:space="preserve">    --num-nodes 2 \</w:t>
+      </w:r>
+    </w:p>
+    <w:p>
+      <w:pPr>
+        <w:spacing w:line="360" w:lineRule="auto"/>
+        <w:jc w:val="both"/>
+        <w:rPr>
+          <w:rFonts w:ascii="Roboto" w:hAnsi="Roboto"/>
+          <w:sz w:val="22"/>
+          <w:szCs w:val="22"/>
+        </w:rPr>
+      </w:pPr>
+      <w:r>
+        <w:rPr>
+          <w:rFonts w:ascii="Roboto" w:hAnsi="Roboto"/>
+          <w:sz w:val="22"/>
+          <w:szCs w:val="22"/>
+        </w:rPr>
+        <w:t xml:space="preserve">    --machine-type e2-medium</w:t>
+      </w:r>
+    </w:p>
+    <w:p>
+      <w:pPr>
+        <w:spacing w:line="360" w:lineRule="auto"/>
+        <w:jc w:val="both"/>
+        <w:rPr>
+          <w:rFonts w:ascii="Roboto" w:hAnsi="Roboto"/>
+          <w:sz w:val="22"/>
+          <w:szCs w:val="22"/>
+        </w:rPr>
+      </w:pPr>
+    </w:p>
+    <w:p>
+      <w:pPr>
+        <w:spacing w:line="360" w:lineRule="auto"/>
+        <w:jc w:val="both"/>
+        <w:rPr>
+          <w:rFonts w:ascii="Roboto" w:hAnsi="Roboto"/>
+          <w:sz w:val="22"/>
+          <w:szCs w:val="22"/>
+        </w:rPr>
+      </w:pPr>
+      <w:r>
+        <w:rPr>
+          <w:rFonts w:ascii="Roboto" w:hAnsi="Roboto"/>
+          <w:sz w:val="22"/>
+          <w:szCs w:val="22"/>
+        </w:rPr>
+        <w:t>gcloud container clusters get-credentials ml-monitoring-cluster --zone us-central1-a</w:t>
+      </w:r>
+    </w:p>
+    <w:p>
+      <w:pPr>
+        <w:spacing w:line="360" w:lineRule="auto"/>
+        <w:jc w:val="both"/>
+        <w:rPr>
+          <w:rFonts w:ascii="Roboto" w:hAnsi="Roboto"/>
+          <w:sz w:val="22"/>
+          <w:szCs w:val="22"/>
+        </w:rPr>
+      </w:pPr>
+    </w:p>
+    <w:p>
+      <w:pPr>
+        <w:spacing w:line="360" w:lineRule="auto"/>
+        <w:jc w:val="both"/>
+        <w:rPr>
+          <w:rFonts w:ascii="Roboto" w:hAnsi="Roboto"/>
+          <w:sz w:val="22"/>
+          <w:szCs w:val="22"/>
+        </w:rPr>
+      </w:pPr>
+      <w:r>
+        <w:rPr>
+          <w:rFonts w:ascii="Roboto" w:hAnsi="Roboto"/>
+          <w:sz w:val="22"/>
+          <w:szCs w:val="22"/>
+        </w:rPr>
+        <w:t>kubectl get nodes</w:t>
+      </w:r>
+    </w:p>
+    <w:p>
+      <w:pPr>
+        <w:spacing w:line="360" w:lineRule="auto"/>
+        <w:jc w:val="both"/>
+        <w:rPr>
+          <w:rFonts w:ascii="Roboto" w:hAnsi="Roboto"/>
+          <w:sz w:val="22"/>
+          <w:szCs w:val="22"/>
+        </w:rPr>
+      </w:pPr>
+    </w:p>
+    <w:p>
+      <w:pPr>
+        <w:spacing w:line="360" w:lineRule="auto"/>
+        <w:jc w:val="both"/>
+        <w:rPr>
+          <w:rFonts w:ascii="Roboto" w:hAnsi="Roboto"/>
+          <w:sz w:val="22"/>
+          <w:szCs w:val="22"/>
+        </w:rPr>
+      </w:pPr>
+    </w:p>
+    <w:p>
+      <w:pPr>
+        <w:spacing w:line="360" w:lineRule="auto"/>
+        <w:jc w:val="both"/>
         <w:rPr>
           <w:rFonts w:ascii="Roboto" w:hAnsi="Roboto"/>
           <w:b/>
           <w:bCs/>
           <w:sz w:val="22"/>
           <w:szCs w:val="22"/>
-        </w:rPr>
-        <w:t>Run Below code in Google CLI</w:t>
-      </w:r>
-    </w:p>
-    <w:p>
-      <w:pPr>
-        <w:spacing w:line="360" w:lineRule="auto"/>
-        <w:jc w:val="both"/>
+          <w:u w:val="single"/>
+        </w:rPr>
+      </w:pPr>
+      <w:r>
         <w:rPr>
           <w:rFonts w:ascii="Roboto" w:hAnsi="Roboto"/>
           <w:b/>
           <w:bCs/>
           <w:sz w:val="22"/>
           <w:szCs w:val="22"/>
-        </w:rPr>
-      </w:pPr>
-    </w:p>
-    <w:p>
-      <w:pPr>
-        <w:spacing w:line="360" w:lineRule="auto"/>
-        <w:jc w:val="both"/>
-        <w:rPr>
-          <w:rFonts w:ascii="Roboto" w:hAnsi="Roboto"/>
-          <w:sz w:val="22"/>
-          <w:szCs w:val="22"/>
-        </w:rPr>
-      </w:pPr>
-      <w:r>
-        <w:rPr>
-          <w:rFonts w:ascii="Roboto" w:hAnsi="Roboto"/>
-          <w:sz w:val="22"/>
-          <w:szCs w:val="22"/>
-        </w:rPr>
-        <w:t>gcloud compute firewall-rules create grafana-3000 \</w:t>
-      </w:r>
-    </w:p>
-    <w:p>
-      <w:pPr>
-        <w:spacing w:line="360" w:lineRule="auto"/>
-        <w:jc w:val="both"/>
-        <w:rPr>
-          <w:rFonts w:ascii="Roboto" w:hAnsi="Roboto"/>
-          <w:sz w:val="22"/>
-          <w:szCs w:val="22"/>
-        </w:rPr>
-      </w:pPr>
-      <w:r>
-        <w:rPr>
-          <w:rFonts w:ascii="Roboto" w:hAnsi="Roboto"/>
-          <w:sz w:val="22"/>
-          <w:szCs w:val="22"/>
-        </w:rPr>
-        <w:t xml:space="preserve">  --allow tcp:3000 \</w:t>
-      </w:r>
-    </w:p>
-    <w:p>
-      <w:pPr>
-        <w:spacing w:line="360" w:lineRule="auto"/>
-        <w:jc w:val="both"/>
-        <w:rPr>
-          <w:rFonts w:ascii="Roboto" w:hAnsi="Roboto"/>
-          <w:sz w:val="22"/>
-          <w:szCs w:val="22"/>
-        </w:rPr>
-      </w:pPr>
-      <w:r>
-        <w:rPr>
-          <w:rFonts w:ascii="Roboto" w:hAnsi="Roboto"/>
-          <w:sz w:val="22"/>
-          <w:szCs w:val="22"/>
-        </w:rPr>
-        <w:t xml:space="preserve">  --source-ranges=0.0.0.0/0 \</w:t>
-      </w:r>
-    </w:p>
-    <w:p>
-      <w:pPr>
-        <w:spacing w:line="360" w:lineRule="auto"/>
-        <w:jc w:val="both"/>
-        <w:rPr>
-          <w:rFonts w:ascii="Roboto" w:hAnsi="Roboto"/>
-          <w:sz w:val="22"/>
-          <w:szCs w:val="22"/>
-        </w:rPr>
-      </w:pPr>
-      <w:r>
-        <w:rPr>
-          <w:rFonts w:ascii="Roboto" w:hAnsi="Roboto"/>
-          <w:sz w:val="22"/>
-          <w:szCs w:val="22"/>
-        </w:rPr>
-        <w:t xml:space="preserve">  --target-tags=grafana</w:t>
-      </w:r>
-    </w:p>
-    <w:p>
-      <w:pPr>
-        <w:spacing w:line="360" w:lineRule="auto"/>
-        <w:jc w:val="both"/>
-        <w:rPr>
-          <w:rFonts w:ascii="Roboto" w:hAnsi="Roboto"/>
-          <w:sz w:val="22"/>
-          <w:szCs w:val="22"/>
-        </w:rPr>
-      </w:pPr>
-    </w:p>
-    <w:p>
-      <w:pPr>
-        <w:spacing w:line="360" w:lineRule="auto"/>
-        <w:jc w:val="both"/>
-        <w:rPr>
-          <w:rFonts w:ascii="Roboto" w:hAnsi="Roboto"/>
-          <w:sz w:val="22"/>
-          <w:szCs w:val="22"/>
-        </w:rPr>
-      </w:pPr>
-    </w:p>
-    <w:p>
-      <w:pPr>
-        <w:spacing w:line="360" w:lineRule="auto"/>
-        <w:jc w:val="both"/>
+          <w:u w:val="single"/>
+        </w:rPr>
+        <w:t>Deploy Prometheus using Helm</w:t>
+      </w:r>
+    </w:p>
+    <w:p>
+      <w:pPr>
+        <w:spacing w:line="360" w:lineRule="auto"/>
+        <w:jc w:val="both"/>
+        <w:rPr>
+          <w:rFonts w:ascii="Roboto" w:hAnsi="Roboto"/>
+          <w:sz w:val="22"/>
+          <w:szCs w:val="22"/>
+        </w:rPr>
+      </w:pPr>
+    </w:p>
+    <w:p>
+      <w:pPr>
+        <w:spacing w:line="360" w:lineRule="auto"/>
+        <w:jc w:val="both"/>
+        <w:rPr>
+          <w:rFonts w:ascii="Roboto" w:hAnsi="Roboto"/>
+          <w:sz w:val="22"/>
+          <w:szCs w:val="22"/>
+        </w:rPr>
+      </w:pPr>
+      <w:r>
+        <w:rPr>
+          <w:rFonts w:ascii="Roboto" w:hAnsi="Roboto"/>
+          <w:sz w:val="22"/>
+          <w:szCs w:val="22"/>
+        </w:rPr>
+        <w:t xml:space="preserve">helm repo add prometheus-community </w:t>
+      </w:r>
+      <w:hyperlink r:id="rId19" w:history="1">
+        <w:r>
+          <w:rPr>
+            <w:rStyle w:val="Hyperlink"/>
+            <w:rFonts w:ascii="Roboto" w:hAnsi="Roboto"/>
+            <w:sz w:val="22"/>
+            <w:szCs w:val="22"/>
+          </w:rPr>
+          <w:t>https://prometheus-community.github.io/helm-charts</w:t>
+        </w:r>
+      </w:hyperlink>
+    </w:p>
+    <w:p>
+      <w:pPr>
+        <w:spacing w:line="360" w:lineRule="auto"/>
+        <w:jc w:val="both"/>
+        <w:rPr>
+          <w:rFonts w:ascii="Roboto" w:hAnsi="Roboto"/>
+          <w:sz w:val="22"/>
+          <w:szCs w:val="22"/>
+        </w:rPr>
+      </w:pPr>
+    </w:p>
+    <w:p>
+      <w:pPr>
+        <w:spacing w:line="360" w:lineRule="auto"/>
+        <w:jc w:val="both"/>
+        <w:rPr>
+          <w:rFonts w:ascii="Roboto" w:hAnsi="Roboto"/>
+          <w:sz w:val="22"/>
+          <w:szCs w:val="22"/>
+        </w:rPr>
+      </w:pPr>
+      <w:r>
+        <w:rPr>
+          <w:rFonts w:ascii="Roboto" w:hAnsi="Roboto"/>
+          <w:sz w:val="22"/>
+          <w:szCs w:val="22"/>
+        </w:rPr>
+        <w:t>helm repo update</w:t>
+      </w:r>
+    </w:p>
+    <w:p>
+      <w:pPr>
+        <w:spacing w:line="360" w:lineRule="auto"/>
+        <w:jc w:val="both"/>
+        <w:rPr>
+          <w:rFonts w:ascii="Roboto" w:hAnsi="Roboto"/>
+          <w:sz w:val="22"/>
+          <w:szCs w:val="22"/>
+        </w:rPr>
+      </w:pPr>
+    </w:p>
+    <w:p>
+      <w:pPr>
+        <w:spacing w:line="360" w:lineRule="auto"/>
+        <w:jc w:val="both"/>
+        <w:rPr>
+          <w:rFonts w:ascii="Roboto" w:hAnsi="Roboto"/>
+          <w:sz w:val="22"/>
+          <w:szCs w:val="22"/>
+        </w:rPr>
+      </w:pPr>
+      <w:r>
+        <w:rPr>
+          <w:rFonts w:ascii="Roboto" w:hAnsi="Roboto"/>
+          <w:sz w:val="22"/>
+          <w:szCs w:val="22"/>
+        </w:rPr>
+        <w:t>kubectl create namespace monitoring</w:t>
+      </w:r>
+    </w:p>
+    <w:p>
+      <w:pPr>
+        <w:spacing w:line="360" w:lineRule="auto"/>
+        <w:jc w:val="both"/>
+        <w:rPr>
+          <w:rFonts w:ascii="Roboto" w:hAnsi="Roboto"/>
+          <w:sz w:val="22"/>
+          <w:szCs w:val="22"/>
+        </w:rPr>
+      </w:pPr>
+    </w:p>
+    <w:p>
+      <w:pPr>
+        <w:spacing w:line="360" w:lineRule="auto"/>
+        <w:jc w:val="both"/>
+        <w:rPr>
+          <w:rFonts w:ascii="Roboto" w:hAnsi="Roboto"/>
+          <w:sz w:val="22"/>
+          <w:szCs w:val="22"/>
+        </w:rPr>
+      </w:pPr>
+    </w:p>
+    <w:p>
+      <w:pPr>
+        <w:spacing w:before="100" w:beforeAutospacing="1" w:after="100" w:afterAutospacing="1"/>
+        <w:outlineLvl w:val="0"/>
         <w:rPr>
           <w:rFonts w:ascii="Roboto" w:hAnsi="Roboto"/>
           <w:b/>
           <w:bCs/>
-          <w:sz w:val="22"/>
-          <w:szCs w:val="22"/>
+          <w:kern w:val="36"/>
+          <w:sz w:val="22"/>
+          <w:szCs w:val="22"/>
+          <w:u w:val="single"/>
         </w:rPr>
       </w:pPr>
       <w:r>
@@ -7475,231 +7679,1017 @@
           <w:rFonts w:ascii="Roboto" w:hAnsi="Roboto"/>
           <w:b/>
           <w:bCs/>
-          <w:sz w:val="22"/>
-          <w:szCs w:val="22"/>
-        </w:rPr>
-        <w:t>Run below code in VM SSH</w:t>
-      </w:r>
-    </w:p>
-    <w:p>
-      <w:pPr>
-        <w:spacing w:line="360" w:lineRule="auto"/>
-        <w:jc w:val="both"/>
-        <w:rPr>
+          <w:kern w:val="36"/>
+          <w:sz w:val="22"/>
+          <w:szCs w:val="22"/>
+          <w:u w:val="single"/>
+        </w:rPr>
+        <w:t>Deploy Grafana using Helm</w:t>
+      </w:r>
+    </w:p>
+    <w:p>
+      <w:pPr>
+        <w:spacing w:line="360" w:lineRule="auto"/>
+        <w:jc w:val="both"/>
+        <w:rPr>
+          <w:rFonts w:ascii="Roboto" w:hAnsi="Roboto"/>
+          <w:sz w:val="22"/>
+          <w:szCs w:val="22"/>
+        </w:rPr>
+      </w:pPr>
+    </w:p>
+    <w:p>
+      <w:pPr>
+        <w:spacing w:line="360" w:lineRule="auto"/>
+        <w:jc w:val="both"/>
+        <w:rPr>
+          <w:rFonts w:ascii="Roboto" w:hAnsi="Roboto"/>
+          <w:sz w:val="22"/>
+          <w:szCs w:val="22"/>
+        </w:rPr>
+      </w:pPr>
+      <w:r>
+        <w:rPr>
+          <w:rFonts w:ascii="Roboto" w:hAnsi="Roboto"/>
+          <w:sz w:val="22"/>
+          <w:szCs w:val="22"/>
+        </w:rPr>
+        <w:t>helm install prometheus prometheus-community/prometheus \</w:t>
+      </w:r>
+    </w:p>
+    <w:p>
+      <w:pPr>
+        <w:spacing w:line="360" w:lineRule="auto"/>
+        <w:jc w:val="both"/>
+        <w:rPr>
+          <w:rFonts w:ascii="Roboto" w:hAnsi="Roboto"/>
+          <w:sz w:val="22"/>
+          <w:szCs w:val="22"/>
+        </w:rPr>
+      </w:pPr>
+      <w:r>
+        <w:rPr>
+          <w:rFonts w:ascii="Roboto" w:hAnsi="Roboto"/>
+          <w:sz w:val="22"/>
+          <w:szCs w:val="22"/>
+        </w:rPr>
+        <w:t xml:space="preserve">    --namespace monitoring</w:t>
+      </w:r>
+    </w:p>
+    <w:p>
+      <w:pPr>
+        <w:spacing w:line="360" w:lineRule="auto"/>
+        <w:jc w:val="both"/>
+        <w:rPr>
+          <w:rFonts w:ascii="Roboto" w:hAnsi="Roboto"/>
+          <w:sz w:val="22"/>
+          <w:szCs w:val="22"/>
+        </w:rPr>
+      </w:pPr>
+    </w:p>
+    <w:p>
+      <w:pPr>
+        <w:spacing w:line="360" w:lineRule="auto"/>
+        <w:jc w:val="both"/>
+        <w:rPr>
+          <w:rFonts w:ascii="Roboto" w:hAnsi="Roboto"/>
+          <w:sz w:val="22"/>
+          <w:szCs w:val="22"/>
+        </w:rPr>
+      </w:pPr>
+      <w:r>
+        <w:rPr>
+          <w:rFonts w:ascii="Roboto" w:hAnsi="Roboto"/>
+          <w:sz w:val="22"/>
+          <w:szCs w:val="22"/>
+        </w:rPr>
+        <w:t>kubectl get pods -n monitoring</w:t>
+      </w:r>
+    </w:p>
+    <w:p>
+      <w:pPr>
+        <w:spacing w:line="360" w:lineRule="auto"/>
+        <w:jc w:val="both"/>
+        <w:rPr>
+          <w:rFonts w:ascii="Roboto" w:hAnsi="Roboto"/>
+          <w:sz w:val="22"/>
+          <w:szCs w:val="22"/>
+        </w:rPr>
+      </w:pPr>
+    </w:p>
+    <w:p>
+      <w:pPr>
+        <w:spacing w:line="360" w:lineRule="auto"/>
+        <w:jc w:val="both"/>
+        <w:rPr>
+          <w:rFonts w:ascii="Roboto" w:hAnsi="Roboto"/>
+          <w:sz w:val="22"/>
+          <w:szCs w:val="22"/>
+        </w:rPr>
+      </w:pPr>
+      <w:r>
+        <w:rPr>
+          <w:rFonts w:ascii="Roboto" w:hAnsi="Roboto"/>
+          <w:sz w:val="22"/>
+          <w:szCs w:val="22"/>
+        </w:rPr>
+        <w:t>helm install grafana prometheus-community/grafana \</w:t>
+      </w:r>
+    </w:p>
+    <w:p>
+      <w:pPr>
+        <w:spacing w:line="360" w:lineRule="auto"/>
+        <w:jc w:val="both"/>
+        <w:rPr>
+          <w:rFonts w:ascii="Roboto" w:hAnsi="Roboto"/>
+          <w:sz w:val="22"/>
+          <w:szCs w:val="22"/>
+        </w:rPr>
+      </w:pPr>
+      <w:r>
+        <w:rPr>
+          <w:rFonts w:ascii="Roboto" w:hAnsi="Roboto"/>
+          <w:sz w:val="22"/>
+          <w:szCs w:val="22"/>
+        </w:rPr>
+        <w:t xml:space="preserve">    --namespace monitoring \</w:t>
+      </w:r>
+    </w:p>
+    <w:p>
+      <w:pPr>
+        <w:spacing w:line="360" w:lineRule="auto"/>
+        <w:jc w:val="both"/>
+        <w:rPr>
+          <w:rFonts w:ascii="Roboto" w:hAnsi="Roboto"/>
+          <w:sz w:val="22"/>
+          <w:szCs w:val="22"/>
+        </w:rPr>
+      </w:pPr>
+      <w:r>
+        <w:rPr>
+          <w:rFonts w:ascii="Roboto" w:hAnsi="Roboto"/>
+          <w:sz w:val="22"/>
+          <w:szCs w:val="22"/>
+        </w:rPr>
+        <w:t xml:space="preserve">    --set adminUser=admin \</w:t>
+      </w:r>
+    </w:p>
+    <w:p>
+      <w:pPr>
+        <w:spacing w:line="360" w:lineRule="auto"/>
+        <w:jc w:val="both"/>
+        <w:rPr>
+          <w:rFonts w:ascii="Roboto" w:hAnsi="Roboto"/>
+          <w:sz w:val="22"/>
+          <w:szCs w:val="22"/>
+        </w:rPr>
+      </w:pPr>
+      <w:r>
+        <w:rPr>
+          <w:rFonts w:ascii="Roboto" w:hAnsi="Roboto"/>
+          <w:sz w:val="22"/>
+          <w:szCs w:val="22"/>
+        </w:rPr>
+        <w:t xml:space="preserve">    --set adminPassword=admin</w:t>
+      </w:r>
+    </w:p>
+    <w:p>
+      <w:pPr>
+        <w:spacing w:line="360" w:lineRule="auto"/>
+        <w:jc w:val="both"/>
+        <w:rPr>
+          <w:rFonts w:ascii="Roboto" w:hAnsi="Roboto"/>
+          <w:sz w:val="22"/>
+          <w:szCs w:val="22"/>
+        </w:rPr>
+      </w:pPr>
+      <w:r>
+        <w:rPr>
+          <w:rFonts w:ascii="Roboto" w:hAnsi="Roboto"/>
+          <w:sz w:val="22"/>
+          <w:szCs w:val="22"/>
+        </w:rPr>
+        <w:lastRenderedPageBreak/>
+        <w:t>kubectl get svc -n monitoring</w:t>
+      </w:r>
+    </w:p>
+    <w:p>
+      <w:pPr>
+        <w:spacing w:line="360" w:lineRule="auto"/>
+        <w:jc w:val="both"/>
+        <w:rPr>
+          <w:rFonts w:ascii="Roboto" w:hAnsi="Roboto"/>
+          <w:sz w:val="22"/>
+          <w:szCs w:val="22"/>
+        </w:rPr>
+      </w:pPr>
+    </w:p>
+    <w:p>
+      <w:pPr>
+        <w:spacing w:line="360" w:lineRule="auto"/>
+        <w:jc w:val="both"/>
+        <w:rPr>
+          <w:rFonts w:ascii="Roboto" w:hAnsi="Roboto"/>
+          <w:sz w:val="22"/>
+          <w:szCs w:val="22"/>
+        </w:rPr>
+      </w:pPr>
+      <w:r>
+        <w:rPr>
+          <w:rFonts w:ascii="Roboto" w:hAnsi="Roboto"/>
+          <w:sz w:val="22"/>
+          <w:szCs w:val="22"/>
+        </w:rPr>
+        <w:t>kubectl patch svc grafana -n monitoring -p '{"spec": {"type": "LoadBalancer"}}'</w:t>
+      </w:r>
+    </w:p>
+    <w:p>
+      <w:pPr>
+        <w:spacing w:line="360" w:lineRule="auto"/>
+        <w:jc w:val="both"/>
+        <w:rPr>
+          <w:rFonts w:ascii="Roboto" w:hAnsi="Roboto"/>
+          <w:sz w:val="22"/>
+          <w:szCs w:val="22"/>
+        </w:rPr>
+      </w:pPr>
+    </w:p>
+    <w:p>
+      <w:pPr>
+        <w:spacing w:line="360" w:lineRule="auto"/>
+        <w:jc w:val="both"/>
+        <w:rPr>
+          <w:rFonts w:ascii="Roboto" w:hAnsi="Roboto"/>
+          <w:sz w:val="22"/>
+          <w:szCs w:val="22"/>
+        </w:rPr>
+      </w:pPr>
+    </w:p>
+    <w:p>
+      <w:pPr>
+        <w:spacing w:line="360" w:lineRule="auto"/>
+        <w:jc w:val="both"/>
+        <w:rPr>
+          <w:rStyle w:val="HTMLCode"/>
           <w:rFonts w:ascii="Roboto" w:hAnsi="Roboto"/>
           <w:b/>
           <w:bCs/>
           <w:sz w:val="22"/>
           <w:szCs w:val="22"/>
-        </w:rPr>
-      </w:pPr>
-    </w:p>
-    <w:p>
-      <w:pPr>
-        <w:spacing w:line="360" w:lineRule="auto"/>
-        <w:jc w:val="both"/>
-        <w:rPr>
-          <w:rFonts w:ascii="Roboto" w:hAnsi="Roboto"/>
-          <w:sz w:val="22"/>
-          <w:szCs w:val="22"/>
-        </w:rPr>
-      </w:pPr>
-      <w:r>
-        <w:rPr>
-          <w:rFonts w:ascii="Roboto" w:hAnsi="Roboto"/>
-          <w:sz w:val="22"/>
-          <w:szCs w:val="22"/>
-        </w:rPr>
-        <w:t>sudo apt-get update</w:t>
-      </w:r>
-    </w:p>
-    <w:p>
-      <w:pPr>
-        <w:spacing w:line="360" w:lineRule="auto"/>
-        <w:jc w:val="both"/>
-        <w:rPr>
-          <w:rFonts w:ascii="Roboto" w:hAnsi="Roboto"/>
-          <w:sz w:val="22"/>
-          <w:szCs w:val="22"/>
-        </w:rPr>
-      </w:pPr>
-    </w:p>
-    <w:p>
-      <w:pPr>
-        <w:spacing w:line="360" w:lineRule="auto"/>
-        <w:jc w:val="both"/>
-        <w:rPr>
-          <w:rFonts w:ascii="Roboto" w:hAnsi="Roboto"/>
-          <w:sz w:val="22"/>
-          <w:szCs w:val="22"/>
-        </w:rPr>
-      </w:pPr>
-      <w:r>
-        <w:rPr>
-          <w:rFonts w:ascii="Roboto" w:hAnsi="Roboto"/>
-          <w:sz w:val="22"/>
-          <w:szCs w:val="22"/>
-        </w:rPr>
-        <w:t>sudo apt-get install -y adduser libfontconfig1 musl</w:t>
-      </w:r>
-    </w:p>
-    <w:p>
-      <w:pPr>
-        <w:spacing w:line="360" w:lineRule="auto"/>
-        <w:jc w:val="both"/>
-        <w:rPr>
-          <w:rFonts w:ascii="Roboto" w:hAnsi="Roboto"/>
-          <w:sz w:val="22"/>
-          <w:szCs w:val="22"/>
-        </w:rPr>
-      </w:pPr>
-      <w:r>
-        <w:rPr>
-          <w:rFonts w:ascii="Roboto" w:hAnsi="Roboto"/>
-          <w:sz w:val="22"/>
-          <w:szCs w:val="22"/>
-        </w:rPr>
-        <w:t>wget https://dl.grafana.com/oss/release/grafana_11.6.3_amd64.deb</w:t>
-      </w:r>
-    </w:p>
-    <w:p>
-      <w:pPr>
-        <w:spacing w:line="360" w:lineRule="auto"/>
-        <w:jc w:val="both"/>
-        <w:rPr>
-          <w:rFonts w:ascii="Roboto" w:hAnsi="Roboto"/>
-          <w:sz w:val="22"/>
-          <w:szCs w:val="22"/>
-        </w:rPr>
-      </w:pPr>
-      <w:r>
-        <w:rPr>
-          <w:rFonts w:ascii="Roboto" w:hAnsi="Roboto"/>
-          <w:sz w:val="22"/>
-          <w:szCs w:val="22"/>
-        </w:rPr>
-        <w:t>sudo dpkg -i grafana_11.6.3_amd64.deb</w:t>
-      </w:r>
-    </w:p>
-    <w:p>
-      <w:pPr>
-        <w:spacing w:line="360" w:lineRule="auto"/>
-        <w:jc w:val="both"/>
-        <w:rPr>
-          <w:rFonts w:ascii="Roboto" w:hAnsi="Roboto"/>
-          <w:sz w:val="22"/>
-          <w:szCs w:val="22"/>
-        </w:rPr>
-      </w:pPr>
-    </w:p>
-    <w:p>
-      <w:pPr>
-        <w:spacing w:line="360" w:lineRule="auto"/>
-        <w:jc w:val="both"/>
-        <w:rPr>
-          <w:rFonts w:ascii="Roboto" w:hAnsi="Roboto"/>
-          <w:sz w:val="22"/>
-          <w:szCs w:val="22"/>
-        </w:rPr>
-      </w:pPr>
-      <w:r>
-        <w:rPr>
-          <w:rFonts w:ascii="Roboto" w:hAnsi="Roboto"/>
-          <w:sz w:val="22"/>
-          <w:szCs w:val="22"/>
-        </w:rPr>
-        <w:t>sudo systemctl start grafana-server</w:t>
-      </w:r>
-    </w:p>
-    <w:p>
-      <w:pPr>
-        <w:spacing w:line="360" w:lineRule="auto"/>
-        <w:jc w:val="both"/>
-        <w:rPr>
-          <w:rFonts w:ascii="Roboto" w:hAnsi="Roboto"/>
-          <w:sz w:val="22"/>
-          <w:szCs w:val="22"/>
-        </w:rPr>
-      </w:pPr>
-    </w:p>
-    <w:p>
-      <w:pPr>
-        <w:spacing w:line="360" w:lineRule="auto"/>
-        <w:jc w:val="both"/>
-        <w:rPr>
-          <w:rFonts w:ascii="Roboto" w:hAnsi="Roboto"/>
-          <w:sz w:val="22"/>
-          <w:szCs w:val="22"/>
-        </w:rPr>
-      </w:pPr>
-      <w:r>
-        <w:rPr>
-          <w:rFonts w:ascii="Roboto" w:hAnsi="Roboto"/>
-          <w:sz w:val="22"/>
-          <w:szCs w:val="22"/>
-        </w:rPr>
-        <w:t>gcloud compute ssh mlops-project-01-grafana --zone us-central1-f</w:t>
-      </w:r>
-    </w:p>
-    <w:p>
-      <w:pPr>
-        <w:spacing w:line="360" w:lineRule="auto"/>
-        <w:jc w:val="both"/>
-        <w:rPr>
-          <w:rFonts w:ascii="Roboto" w:hAnsi="Roboto"/>
-          <w:sz w:val="22"/>
-          <w:szCs w:val="22"/>
-        </w:rPr>
-      </w:pPr>
-    </w:p>
-    <w:p>
-      <w:pPr>
-        <w:spacing w:line="360" w:lineRule="auto"/>
-        <w:jc w:val="both"/>
-        <w:rPr>
-          <w:rFonts w:ascii="Roboto" w:hAnsi="Roboto"/>
-          <w:sz w:val="22"/>
-          <w:szCs w:val="22"/>
-        </w:rPr>
-      </w:pPr>
-      <w:r>
-        <w:rPr>
-          <w:rFonts w:ascii="Roboto" w:hAnsi="Roboto"/>
-          <w:sz w:val="22"/>
-          <w:szCs w:val="22"/>
-        </w:rPr>
-        <w:t>sudo systemctl start grafana-server</w:t>
-      </w:r>
-    </w:p>
-    <w:p>
-      <w:pPr>
-        <w:spacing w:line="360" w:lineRule="auto"/>
-        <w:jc w:val="both"/>
-        <w:rPr>
-          <w:rFonts w:ascii="Roboto" w:hAnsi="Roboto"/>
-          <w:sz w:val="22"/>
-          <w:szCs w:val="22"/>
-        </w:rPr>
-      </w:pPr>
-    </w:p>
-    <w:p>
-      <w:pPr>
-        <w:spacing w:line="360" w:lineRule="auto"/>
-        <w:jc w:val="both"/>
-        <w:rPr>
-          <w:rFonts w:ascii="Roboto" w:hAnsi="Roboto"/>
-          <w:sz w:val="22"/>
-          <w:szCs w:val="22"/>
-        </w:rPr>
-      </w:pPr>
-      <w:r>
-        <w:rPr>
-          <w:rFonts w:ascii="Roboto" w:hAnsi="Roboto"/>
-          <w:sz w:val="22"/>
-          <w:szCs w:val="22"/>
-        </w:rPr>
-        <w:t>sudo systemctl enable grafana-server</w:t>
-      </w:r>
+          <w:u w:val="single"/>
+        </w:rPr>
+      </w:pPr>
+      <w:r>
+        <w:rPr>
+          <w:rFonts w:ascii="Roboto" w:hAnsi="Roboto"/>
+          <w:b/>
+          <w:bCs/>
+          <w:sz w:val="22"/>
+          <w:szCs w:val="22"/>
+          <w:u w:val="single"/>
+        </w:rPr>
+        <w:t xml:space="preserve">Configure Prometheus to scrape Cloud Run </w:t>
+      </w:r>
+      <w:r>
+        <w:rPr>
+          <w:rStyle w:val="HTMLCode"/>
+          <w:rFonts w:ascii="Roboto" w:hAnsi="Roboto"/>
+          <w:b/>
+          <w:bCs/>
+          <w:sz w:val="22"/>
+          <w:szCs w:val="22"/>
+          <w:u w:val="single"/>
+        </w:rPr>
+        <w:t>/metrics</w:t>
+      </w:r>
+    </w:p>
+    <w:p>
+      <w:pPr>
+        <w:spacing w:line="360" w:lineRule="auto"/>
+        <w:jc w:val="both"/>
+        <w:rPr>
+          <w:rFonts w:ascii="Roboto" w:hAnsi="Roboto"/>
+          <w:b/>
+          <w:bCs/>
+          <w:sz w:val="22"/>
+          <w:szCs w:val="22"/>
+        </w:rPr>
+      </w:pPr>
+    </w:p>
+    <w:p>
+      <w:pPr>
+        <w:spacing w:line="360" w:lineRule="auto"/>
+        <w:jc w:val="both"/>
+        <w:rPr>
+          <w:rFonts w:ascii="Roboto" w:hAnsi="Roboto"/>
+          <w:sz w:val="22"/>
+          <w:szCs w:val="22"/>
+        </w:rPr>
+      </w:pPr>
+      <w:r>
+        <w:rPr>
+          <w:rFonts w:ascii="Roboto" w:hAnsi="Roboto"/>
+          <w:sz w:val="22"/>
+          <w:szCs w:val="22"/>
+        </w:rPr>
+        <w:t>gcloud run services add-iam-policy-binding YOUR_SERVICE_NAME \</w:t>
+      </w:r>
+    </w:p>
+    <w:p>
+      <w:pPr>
+        <w:spacing w:line="360" w:lineRule="auto"/>
+        <w:jc w:val="both"/>
+        <w:rPr>
+          <w:rFonts w:ascii="Roboto" w:hAnsi="Roboto"/>
+          <w:sz w:val="22"/>
+          <w:szCs w:val="22"/>
+        </w:rPr>
+      </w:pPr>
+      <w:r>
+        <w:rPr>
+          <w:rFonts w:ascii="Roboto" w:hAnsi="Roboto"/>
+          <w:sz w:val="22"/>
+          <w:szCs w:val="22"/>
+        </w:rPr>
+        <w:t xml:space="preserve">    --member="allUsers" \</w:t>
+      </w:r>
+    </w:p>
+    <w:p>
+      <w:pPr>
+        <w:spacing w:line="360" w:lineRule="auto"/>
+        <w:jc w:val="both"/>
+        <w:rPr>
+          <w:rFonts w:ascii="Roboto" w:hAnsi="Roboto"/>
+          <w:sz w:val="22"/>
+          <w:szCs w:val="22"/>
+        </w:rPr>
+      </w:pPr>
+      <w:r>
+        <w:rPr>
+          <w:rFonts w:ascii="Roboto" w:hAnsi="Roboto"/>
+          <w:sz w:val="22"/>
+          <w:szCs w:val="22"/>
+        </w:rPr>
+        <w:t xml:space="preserve">    --role="roles/run.invoker"</w:t>
+      </w:r>
+    </w:p>
+    <w:p>
+      <w:pPr>
+        <w:spacing w:line="360" w:lineRule="auto"/>
+        <w:jc w:val="both"/>
+        <w:rPr>
+          <w:rFonts w:ascii="Roboto" w:hAnsi="Roboto"/>
+          <w:sz w:val="22"/>
+          <w:szCs w:val="22"/>
+        </w:rPr>
+      </w:pPr>
+    </w:p>
+    <w:p>
+      <w:pPr>
+        <w:pStyle w:val="ListParagraph"/>
+        <w:numPr>
+          <w:ilvl w:val="0"/>
+          <w:numId w:val="1"/>
+        </w:numPr>
+        <w:spacing w:line="360" w:lineRule="auto"/>
+        <w:jc w:val="both"/>
+        <w:rPr>
+          <w:rFonts w:ascii="Roboto" w:hAnsi="Roboto"/>
+          <w:sz w:val="22"/>
+          <w:szCs w:val="22"/>
+        </w:rPr>
+      </w:pPr>
+      <w:r>
+        <w:rPr>
+          <w:rFonts w:ascii="Roboto" w:hAnsi="Roboto"/>
+          <w:sz w:val="22"/>
+          <w:szCs w:val="22"/>
+        </w:rPr>
+        <w:t>Replace “</w:t>
+      </w:r>
+      <w:r>
+        <w:rPr>
+          <w:rFonts w:ascii="Roboto" w:hAnsi="Roboto"/>
+          <w:sz w:val="22"/>
+          <w:szCs w:val="22"/>
+        </w:rPr>
+        <w:t>YOUR_SERVICE_NAME</w:t>
+      </w:r>
+      <w:r>
+        <w:rPr>
+          <w:rFonts w:ascii="Roboto" w:hAnsi="Roboto"/>
+          <w:sz w:val="22"/>
+          <w:szCs w:val="22"/>
+        </w:rPr>
+        <w:t>” by cloud run name</w:t>
+      </w:r>
+    </w:p>
+    <w:p>
+      <w:pPr>
+        <w:spacing w:line="360" w:lineRule="auto"/>
+        <w:jc w:val="both"/>
+        <w:rPr>
+          <w:rFonts w:ascii="Roboto" w:hAnsi="Roboto"/>
+          <w:sz w:val="22"/>
+          <w:szCs w:val="22"/>
+        </w:rPr>
+      </w:pPr>
+    </w:p>
+    <w:p>
+      <w:pPr>
+        <w:spacing w:line="360" w:lineRule="auto"/>
+        <w:jc w:val="both"/>
+        <w:rPr>
+          <w:rStyle w:val="HTMLCode"/>
+          <w:rFonts w:ascii="Roboto" w:hAnsi="Roboto"/>
+          <w:b/>
+          <w:bCs/>
+          <w:sz w:val="22"/>
+          <w:szCs w:val="22"/>
+          <w:u w:val="single"/>
+        </w:rPr>
+      </w:pPr>
+      <w:r>
+        <w:rPr>
+          <w:rFonts w:ascii="Roboto" w:hAnsi="Roboto"/>
+          <w:b/>
+          <w:bCs/>
+          <w:sz w:val="22"/>
+          <w:szCs w:val="22"/>
+          <w:u w:val="single"/>
+        </w:rPr>
+        <w:t xml:space="preserve">Create a file </w:t>
+      </w:r>
+      <w:r>
+        <w:rPr>
+          <w:rStyle w:val="HTMLCode"/>
+          <w:rFonts w:ascii="Roboto" w:hAnsi="Roboto"/>
+          <w:b/>
+          <w:bCs/>
+          <w:sz w:val="22"/>
+          <w:szCs w:val="22"/>
+          <w:u w:val="single"/>
+        </w:rPr>
+        <w:t>prometheus-cloudrun-config.yaml</w:t>
+      </w:r>
+    </w:p>
+    <w:p>
+      <w:pPr>
+        <w:spacing w:line="360" w:lineRule="auto"/>
+        <w:jc w:val="both"/>
+        <w:rPr>
+          <w:rStyle w:val="HTMLCode"/>
+          <w:rFonts w:ascii="Roboto" w:hAnsi="Roboto"/>
+          <w:sz w:val="22"/>
+          <w:szCs w:val="22"/>
+        </w:rPr>
+      </w:pPr>
+    </w:p>
+    <w:p>
+      <w:pPr>
+        <w:spacing w:line="360" w:lineRule="auto"/>
+        <w:jc w:val="both"/>
+        <w:rPr>
+          <w:rFonts w:ascii="Roboto" w:hAnsi="Roboto"/>
+          <w:sz w:val="22"/>
+          <w:szCs w:val="22"/>
+        </w:rPr>
+      </w:pPr>
+      <w:r>
+        <w:rPr>
+          <w:rFonts w:ascii="Roboto" w:hAnsi="Roboto"/>
+          <w:sz w:val="22"/>
+          <w:szCs w:val="22"/>
+        </w:rPr>
+        <w:t>apiVersion: v1</w:t>
+      </w:r>
+    </w:p>
+    <w:p>
+      <w:pPr>
+        <w:spacing w:line="360" w:lineRule="auto"/>
+        <w:jc w:val="both"/>
+        <w:rPr>
+          <w:rFonts w:ascii="Roboto" w:hAnsi="Roboto"/>
+          <w:sz w:val="22"/>
+          <w:szCs w:val="22"/>
+        </w:rPr>
+      </w:pPr>
+      <w:r>
+        <w:rPr>
+          <w:rFonts w:ascii="Roboto" w:hAnsi="Roboto"/>
+          <w:sz w:val="22"/>
+          <w:szCs w:val="22"/>
+        </w:rPr>
+        <w:t>kind: ConfigMap</w:t>
+      </w:r>
+    </w:p>
+    <w:p>
+      <w:pPr>
+        <w:spacing w:line="360" w:lineRule="auto"/>
+        <w:jc w:val="both"/>
+        <w:rPr>
+          <w:rFonts w:ascii="Roboto" w:hAnsi="Roboto"/>
+          <w:sz w:val="22"/>
+          <w:szCs w:val="22"/>
+        </w:rPr>
+      </w:pPr>
+      <w:r>
+        <w:rPr>
+          <w:rFonts w:ascii="Roboto" w:hAnsi="Roboto"/>
+          <w:sz w:val="22"/>
+          <w:szCs w:val="22"/>
+        </w:rPr>
+        <w:t>metadata:</w:t>
+      </w:r>
+    </w:p>
+    <w:p>
+      <w:pPr>
+        <w:spacing w:line="360" w:lineRule="auto"/>
+        <w:jc w:val="both"/>
+        <w:rPr>
+          <w:rFonts w:ascii="Roboto" w:hAnsi="Roboto"/>
+          <w:sz w:val="22"/>
+          <w:szCs w:val="22"/>
+        </w:rPr>
+      </w:pPr>
+      <w:r>
+        <w:rPr>
+          <w:rFonts w:ascii="Roboto" w:hAnsi="Roboto"/>
+          <w:sz w:val="22"/>
+          <w:szCs w:val="22"/>
+        </w:rPr>
+        <w:t xml:space="preserve">  name: prometheus-config</w:t>
+      </w:r>
+    </w:p>
+    <w:p>
+      <w:pPr>
+        <w:spacing w:line="360" w:lineRule="auto"/>
+        <w:jc w:val="both"/>
+        <w:rPr>
+          <w:rFonts w:ascii="Roboto" w:hAnsi="Roboto"/>
+          <w:sz w:val="22"/>
+          <w:szCs w:val="22"/>
+        </w:rPr>
+      </w:pPr>
+      <w:r>
+        <w:rPr>
+          <w:rFonts w:ascii="Roboto" w:hAnsi="Roboto"/>
+          <w:sz w:val="22"/>
+          <w:szCs w:val="22"/>
+        </w:rPr>
+        <w:t xml:space="preserve">  namespace: monitoring</w:t>
+      </w:r>
+    </w:p>
+    <w:p>
+      <w:pPr>
+        <w:spacing w:line="360" w:lineRule="auto"/>
+        <w:jc w:val="both"/>
+        <w:rPr>
+          <w:rFonts w:ascii="Roboto" w:hAnsi="Roboto"/>
+          <w:sz w:val="22"/>
+          <w:szCs w:val="22"/>
+        </w:rPr>
+      </w:pPr>
+      <w:r>
+        <w:rPr>
+          <w:rFonts w:ascii="Roboto" w:hAnsi="Roboto"/>
+          <w:sz w:val="22"/>
+          <w:szCs w:val="22"/>
+        </w:rPr>
+        <w:t>data:</w:t>
+      </w:r>
+    </w:p>
+    <w:p>
+      <w:pPr>
+        <w:spacing w:line="360" w:lineRule="auto"/>
+        <w:jc w:val="both"/>
+        <w:rPr>
+          <w:rFonts w:ascii="Roboto" w:hAnsi="Roboto"/>
+          <w:sz w:val="22"/>
+          <w:szCs w:val="22"/>
+        </w:rPr>
+      </w:pPr>
+      <w:r>
+        <w:rPr>
+          <w:rFonts w:ascii="Roboto" w:hAnsi="Roboto"/>
+          <w:sz w:val="22"/>
+          <w:szCs w:val="22"/>
+        </w:rPr>
+        <w:t xml:space="preserve">  prometheus.yml: |</w:t>
+      </w:r>
+    </w:p>
+    <w:p>
+      <w:pPr>
+        <w:spacing w:line="360" w:lineRule="auto"/>
+        <w:jc w:val="both"/>
+        <w:rPr>
+          <w:rFonts w:ascii="Roboto" w:hAnsi="Roboto"/>
+          <w:sz w:val="22"/>
+          <w:szCs w:val="22"/>
+        </w:rPr>
+      </w:pPr>
+      <w:r>
+        <w:rPr>
+          <w:rFonts w:ascii="Roboto" w:hAnsi="Roboto"/>
+          <w:sz w:val="22"/>
+          <w:szCs w:val="22"/>
+        </w:rPr>
+        <w:t xml:space="preserve">    global:</w:t>
+      </w:r>
+    </w:p>
+    <w:p>
+      <w:pPr>
+        <w:spacing w:line="360" w:lineRule="auto"/>
+        <w:jc w:val="both"/>
+        <w:rPr>
+          <w:rFonts w:ascii="Roboto" w:hAnsi="Roboto"/>
+          <w:sz w:val="22"/>
+          <w:szCs w:val="22"/>
+        </w:rPr>
+      </w:pPr>
+      <w:r>
+        <w:rPr>
+          <w:rFonts w:ascii="Roboto" w:hAnsi="Roboto"/>
+          <w:sz w:val="22"/>
+          <w:szCs w:val="22"/>
+        </w:rPr>
+        <w:t xml:space="preserve">      scrape_interval: 15s</w:t>
+      </w:r>
+    </w:p>
+    <w:p>
+      <w:pPr>
+        <w:spacing w:line="360" w:lineRule="auto"/>
+        <w:jc w:val="both"/>
+        <w:rPr>
+          <w:rFonts w:ascii="Roboto" w:hAnsi="Roboto"/>
+          <w:sz w:val="22"/>
+          <w:szCs w:val="22"/>
+        </w:rPr>
+      </w:pPr>
+    </w:p>
+    <w:p>
+      <w:pPr>
+        <w:spacing w:line="360" w:lineRule="auto"/>
+        <w:jc w:val="both"/>
+        <w:rPr>
+          <w:rFonts w:ascii="Roboto" w:hAnsi="Roboto"/>
+          <w:sz w:val="22"/>
+          <w:szCs w:val="22"/>
+        </w:rPr>
+      </w:pPr>
+      <w:r>
+        <w:rPr>
+          <w:rFonts w:ascii="Roboto" w:hAnsi="Roboto"/>
+          <w:sz w:val="22"/>
+          <w:szCs w:val="22"/>
+        </w:rPr>
+        <w:t xml:space="preserve">    scrape_configs:</w:t>
+      </w:r>
+    </w:p>
+    <w:p>
+      <w:pPr>
+        <w:spacing w:line="360" w:lineRule="auto"/>
+        <w:jc w:val="both"/>
+        <w:rPr>
+          <w:rFonts w:ascii="Roboto" w:hAnsi="Roboto"/>
+          <w:sz w:val="22"/>
+          <w:szCs w:val="22"/>
+        </w:rPr>
+      </w:pPr>
+      <w:r>
+        <w:rPr>
+          <w:rFonts w:ascii="Roboto" w:hAnsi="Roboto"/>
+          <w:sz w:val="22"/>
+          <w:szCs w:val="22"/>
+        </w:rPr>
+        <w:t xml:space="preserve">      - job_name: 'cloudrun-ml-app'</w:t>
+      </w:r>
+    </w:p>
+    <w:p>
+      <w:pPr>
+        <w:spacing w:line="360" w:lineRule="auto"/>
+        <w:jc w:val="both"/>
+        <w:rPr>
+          <w:rFonts w:ascii="Roboto" w:hAnsi="Roboto"/>
+          <w:sz w:val="22"/>
+          <w:szCs w:val="22"/>
+        </w:rPr>
+      </w:pPr>
+      <w:r>
+        <w:rPr>
+          <w:rFonts w:ascii="Roboto" w:hAnsi="Roboto"/>
+          <w:sz w:val="22"/>
+          <w:szCs w:val="22"/>
+        </w:rPr>
+        <w:t xml:space="preserve">        metrics_path: /metrics</w:t>
+      </w:r>
+    </w:p>
+    <w:p>
+      <w:pPr>
+        <w:spacing w:line="360" w:lineRule="auto"/>
+        <w:jc w:val="both"/>
+        <w:rPr>
+          <w:rFonts w:ascii="Roboto" w:hAnsi="Roboto"/>
+          <w:sz w:val="22"/>
+          <w:szCs w:val="22"/>
+        </w:rPr>
+      </w:pPr>
+      <w:r>
+        <w:rPr>
+          <w:rFonts w:ascii="Roboto" w:hAnsi="Roboto"/>
+          <w:sz w:val="22"/>
+          <w:szCs w:val="22"/>
+        </w:rPr>
+        <w:t xml:space="preserve">        scheme: https</w:t>
+      </w:r>
+    </w:p>
+    <w:p>
+      <w:pPr>
+        <w:spacing w:line="360" w:lineRule="auto"/>
+        <w:jc w:val="both"/>
+        <w:rPr>
+          <w:rFonts w:ascii="Roboto" w:hAnsi="Roboto"/>
+          <w:sz w:val="22"/>
+          <w:szCs w:val="22"/>
+        </w:rPr>
+      </w:pPr>
+      <w:r>
+        <w:rPr>
+          <w:rFonts w:ascii="Roboto" w:hAnsi="Roboto"/>
+          <w:sz w:val="22"/>
+          <w:szCs w:val="22"/>
+        </w:rPr>
+        <w:t xml:space="preserve">        static_configs:</w:t>
+      </w:r>
+    </w:p>
+    <w:p>
+      <w:pPr>
+        <w:tabs>
+          <w:tab w:val="left" w:pos="6545"/>
+        </w:tabs>
+        <w:spacing w:line="360" w:lineRule="auto"/>
+        <w:jc w:val="both"/>
+        <w:rPr>
+          <w:rFonts w:ascii="Roboto" w:hAnsi="Roboto"/>
+          <w:sz w:val="22"/>
+          <w:szCs w:val="22"/>
+        </w:rPr>
+      </w:pPr>
+      <w:r>
+        <w:rPr>
+          <w:rFonts w:ascii="Roboto" w:hAnsi="Roboto"/>
+          <w:sz w:val="22"/>
+          <w:szCs w:val="22"/>
+        </w:rPr>
+        <w:t xml:space="preserve">          - targets: ['YOUR_CLOUD_RUN_URL.run.app']</w:t>
+      </w:r>
+      <w:r>
+        <w:rPr>
+          <w:rFonts w:ascii="Roboto" w:hAnsi="Roboto"/>
+          <w:sz w:val="22"/>
+          <w:szCs w:val="22"/>
+        </w:rPr>
+        <w:tab/>
+      </w:r>
+    </w:p>
+    <w:p>
+      <w:pPr>
+        <w:spacing w:line="360" w:lineRule="auto"/>
+        <w:jc w:val="both"/>
+        <w:rPr>
+          <w:rFonts w:ascii="Roboto" w:hAnsi="Roboto"/>
+          <w:sz w:val="22"/>
+          <w:szCs w:val="22"/>
+        </w:rPr>
+      </w:pPr>
+    </w:p>
+    <w:p>
+      <w:pPr>
+        <w:spacing w:line="360" w:lineRule="auto"/>
+        <w:jc w:val="both"/>
+        <w:rPr>
+          <w:rFonts w:ascii="Roboto" w:hAnsi="Roboto"/>
+          <w:sz w:val="22"/>
+          <w:szCs w:val="22"/>
+        </w:rPr>
+      </w:pPr>
+      <w:r>
+        <w:rPr>
+          <w:rFonts w:ascii="Roboto" w:hAnsi="Roboto"/>
+          <w:sz w:val="22"/>
+          <w:szCs w:val="22"/>
+        </w:rPr>
+        <w:t>kubectl apply -f prometheus-cloudrun-config.yaml</w:t>
+      </w:r>
+    </w:p>
+    <w:p>
+      <w:pPr>
+        <w:spacing w:line="360" w:lineRule="auto"/>
+        <w:jc w:val="both"/>
+        <w:rPr>
+          <w:rFonts w:ascii="Roboto" w:hAnsi="Roboto"/>
+          <w:sz w:val="22"/>
+          <w:szCs w:val="22"/>
+        </w:rPr>
+      </w:pPr>
+    </w:p>
+    <w:p>
+      <w:pPr>
+        <w:spacing w:line="360" w:lineRule="auto"/>
+        <w:jc w:val="both"/>
+        <w:rPr>
+          <w:rFonts w:ascii="Roboto" w:hAnsi="Roboto"/>
+          <w:sz w:val="22"/>
+          <w:szCs w:val="22"/>
+        </w:rPr>
+      </w:pPr>
+    </w:p>
+    <w:p>
+      <w:pPr>
+        <w:spacing w:before="100" w:beforeAutospacing="1" w:after="100" w:afterAutospacing="1"/>
+        <w:outlineLvl w:val="0"/>
+        <w:rPr>
+          <w:rFonts w:ascii="Roboto" w:hAnsi="Roboto"/>
+          <w:b/>
+          <w:bCs/>
+          <w:kern w:val="36"/>
+          <w:sz w:val="22"/>
+          <w:szCs w:val="22"/>
+          <w:u w:val="single"/>
+        </w:rPr>
+      </w:pPr>
+      <w:r>
+        <w:rPr>
+          <w:rFonts w:ascii="Roboto" w:hAnsi="Roboto"/>
+          <w:b/>
+          <w:bCs/>
+          <w:kern w:val="36"/>
+          <w:sz w:val="22"/>
+          <w:szCs w:val="22"/>
+          <w:u w:val="single"/>
+        </w:rPr>
+        <w:lastRenderedPageBreak/>
+        <w:t>Add Prometheus as a Grafana Data Source</w:t>
+      </w:r>
+    </w:p>
+    <w:p>
+      <w:pPr>
+        <w:numPr>
+          <w:ilvl w:val="0"/>
+          <w:numId w:val="9"/>
+        </w:numPr>
+        <w:spacing w:before="100" w:beforeAutospacing="1" w:after="100" w:afterAutospacing="1" w:line="360" w:lineRule="auto"/>
+        <w:jc w:val="both"/>
+        <w:rPr>
+          <w:rFonts w:ascii="Roboto" w:hAnsi="Roboto"/>
+          <w:sz w:val="22"/>
+          <w:szCs w:val="22"/>
+        </w:rPr>
+      </w:pPr>
+      <w:r>
+        <w:rPr>
+          <w:rFonts w:ascii="Roboto" w:hAnsi="Roboto"/>
+          <w:sz w:val="22"/>
+          <w:szCs w:val="22"/>
+        </w:rPr>
+        <w:t xml:space="preserve">Login to Grafana </w:t>
+      </w:r>
+      <w:r>
+        <w:rPr>
+          <w:sz w:val="22"/>
+          <w:szCs w:val="22"/>
+        </w:rPr>
+        <w:t>→</w:t>
+      </w:r>
+      <w:r>
+        <w:rPr>
+          <w:rFonts w:ascii="Roboto" w:hAnsi="Roboto"/>
+          <w:sz w:val="22"/>
+          <w:szCs w:val="22"/>
+        </w:rPr>
+        <w:t xml:space="preserve"> </w:t>
+      </w:r>
+      <w:r>
+        <w:rPr>
+          <w:rFonts w:ascii="Roboto" w:hAnsi="Roboto"/>
+          <w:b/>
+          <w:bCs/>
+          <w:sz w:val="22"/>
+          <w:szCs w:val="22"/>
+        </w:rPr>
+        <w:t xml:space="preserve">Configuration </w:t>
+      </w:r>
+      <w:r>
+        <w:rPr>
+          <w:b/>
+          <w:bCs/>
+          <w:sz w:val="22"/>
+          <w:szCs w:val="22"/>
+        </w:rPr>
+        <w:t>→</w:t>
+      </w:r>
+      <w:r>
+        <w:rPr>
+          <w:rFonts w:ascii="Roboto" w:hAnsi="Roboto"/>
+          <w:b/>
+          <w:bCs/>
+          <w:sz w:val="22"/>
+          <w:szCs w:val="22"/>
+        </w:rPr>
+        <w:t xml:space="preserve"> Data Sources </w:t>
+      </w:r>
+      <w:r>
+        <w:rPr>
+          <w:b/>
+          <w:bCs/>
+          <w:sz w:val="22"/>
+          <w:szCs w:val="22"/>
+        </w:rPr>
+        <w:t>→</w:t>
+      </w:r>
+      <w:r>
+        <w:rPr>
+          <w:rFonts w:ascii="Roboto" w:hAnsi="Roboto"/>
+          <w:b/>
+          <w:bCs/>
+          <w:sz w:val="22"/>
+          <w:szCs w:val="22"/>
+        </w:rPr>
+        <w:t xml:space="preserve"> Add Prometheus</w:t>
+      </w:r>
+      <w:r>
+        <w:rPr>
+          <w:rFonts w:ascii="Roboto" w:hAnsi="Roboto"/>
+          <w:sz w:val="22"/>
+          <w:szCs w:val="22"/>
+        </w:rPr>
+        <w:t>.</w:t>
+      </w:r>
+    </w:p>
+    <w:p>
+      <w:pPr>
+        <w:numPr>
+          <w:ilvl w:val="0"/>
+          <w:numId w:val="9"/>
+        </w:numPr>
+        <w:spacing w:before="100" w:beforeAutospacing="1" w:after="100" w:afterAutospacing="1" w:line="360" w:lineRule="auto"/>
+        <w:jc w:val="both"/>
+        <w:rPr>
+          <w:rFonts w:ascii="Roboto" w:hAnsi="Roboto"/>
+          <w:sz w:val="22"/>
+          <w:szCs w:val="22"/>
+        </w:rPr>
+      </w:pPr>
+      <w:r>
+        <w:rPr>
+          <w:rFonts w:ascii="Roboto" w:hAnsi="Roboto"/>
+          <w:sz w:val="22"/>
+          <w:szCs w:val="22"/>
+        </w:rPr>
+        <w:t xml:space="preserve">URL: </w:t>
+      </w:r>
+      <w:r>
+        <w:rPr>
+          <w:rFonts w:ascii="Roboto" w:hAnsi="Roboto" w:cs="Courier New"/>
+          <w:sz w:val="22"/>
+          <w:szCs w:val="22"/>
+        </w:rPr>
+        <w:t>http://prometheus-server.monitoring.svc.cluster.local:80</w:t>
+      </w:r>
+    </w:p>
+    <w:p>
+      <w:pPr>
+        <w:numPr>
+          <w:ilvl w:val="0"/>
+          <w:numId w:val="9"/>
+        </w:numPr>
+        <w:spacing w:before="100" w:beforeAutospacing="1" w:after="100" w:afterAutospacing="1" w:line="360" w:lineRule="auto"/>
+        <w:jc w:val="both"/>
+        <w:rPr>
+          <w:rFonts w:ascii="Roboto" w:hAnsi="Roboto"/>
+          <w:sz w:val="22"/>
+          <w:szCs w:val="22"/>
+        </w:rPr>
+      </w:pPr>
+      <w:r>
+        <w:rPr>
+          <w:rFonts w:ascii="Roboto" w:hAnsi="Roboto"/>
+          <w:sz w:val="22"/>
+          <w:szCs w:val="22"/>
+        </w:rPr>
+        <w:t>Save &amp; test connection.</w:t>
+      </w:r>
+    </w:p>
+    <w:p>
+      <w:pPr>
+        <w:spacing w:line="360" w:lineRule="auto"/>
+        <w:jc w:val="both"/>
+        <w:rPr>
+          <w:rFonts w:ascii="Roboto" w:hAnsi="Roboto"/>
+          <w:sz w:val="22"/>
+          <w:szCs w:val="22"/>
+        </w:rPr>
+      </w:pPr>
     </w:p>
     <w:sectPr>
       <w:pgSz w:w="11906" w:h="16838"/>
@@ -7940,6 +8930,232 @@
     </w:lvl>
   </w:abstractNum>
   <w:abstractNum w:abstractNumId="2" w15:restartNumberingAfterBreak="0">
+    <w:nsid w:val="2D9D1B4A"/>
+    <w:multiLevelType w:val="multilevel"/>
+    <w:tmpl w:val="5BF89DA6"/>
+    <w:lvl w:ilvl="0">
+      <w:start w:val="1"/>
+      <w:numFmt w:val="decimal"/>
+      <w:lvlText w:val="%1."/>
+      <w:lvlJc w:val="left"/>
+      <w:pPr>
+        <w:tabs>
+          <w:tab w:val="num" w:pos="720"/>
+        </w:tabs>
+        <w:ind w:left="720" w:hanging="360"/>
+      </w:pPr>
+    </w:lvl>
+    <w:lvl w:ilvl="1" w:tentative="1">
+      <w:start w:val="1"/>
+      <w:numFmt w:val="decimal"/>
+      <w:lvlText w:val="%2."/>
+      <w:lvlJc w:val="left"/>
+      <w:pPr>
+        <w:tabs>
+          <w:tab w:val="num" w:pos="1440"/>
+        </w:tabs>
+        <w:ind w:left="1440" w:hanging="360"/>
+      </w:pPr>
+    </w:lvl>
+    <w:lvl w:ilvl="2" w:tentative="1">
+      <w:start w:val="1"/>
+      <w:numFmt w:val="decimal"/>
+      <w:lvlText w:val="%3."/>
+      <w:lvlJc w:val="left"/>
+      <w:pPr>
+        <w:tabs>
+          <w:tab w:val="num" w:pos="2160"/>
+        </w:tabs>
+        <w:ind w:left="2160" w:hanging="360"/>
+      </w:pPr>
+    </w:lvl>
+    <w:lvl w:ilvl="3" w:tentative="1">
+      <w:start w:val="1"/>
+      <w:numFmt w:val="decimal"/>
+      <w:lvlText w:val="%4."/>
+      <w:lvlJc w:val="left"/>
+      <w:pPr>
+        <w:tabs>
+          <w:tab w:val="num" w:pos="2880"/>
+        </w:tabs>
+        <w:ind w:left="2880" w:hanging="360"/>
+      </w:pPr>
+    </w:lvl>
+    <w:lvl w:ilvl="4" w:tentative="1">
+      <w:start w:val="1"/>
+      <w:numFmt w:val="decimal"/>
+      <w:lvlText w:val="%5."/>
+      <w:lvlJc w:val="left"/>
+      <w:pPr>
+        <w:tabs>
+          <w:tab w:val="num" w:pos="3600"/>
+        </w:tabs>
+        <w:ind w:left="3600" w:hanging="360"/>
+      </w:pPr>
+    </w:lvl>
+    <w:lvl w:ilvl="5" w:tentative="1">
+      <w:start w:val="1"/>
+      <w:numFmt w:val="decimal"/>
+      <w:lvlText w:val="%6."/>
+      <w:lvlJc w:val="left"/>
+      <w:pPr>
+        <w:tabs>
+          <w:tab w:val="num" w:pos="4320"/>
+        </w:tabs>
+        <w:ind w:left="4320" w:hanging="360"/>
+      </w:pPr>
+    </w:lvl>
+    <w:lvl w:ilvl="6" w:tentative="1">
+      <w:start w:val="1"/>
+      <w:numFmt w:val="decimal"/>
+      <w:lvlText w:val="%7."/>
+      <w:lvlJc w:val="left"/>
+      <w:pPr>
+        <w:tabs>
+          <w:tab w:val="num" w:pos="5040"/>
+        </w:tabs>
+        <w:ind w:left="5040" w:hanging="360"/>
+      </w:pPr>
+    </w:lvl>
+    <w:lvl w:ilvl="7" w:tentative="1">
+      <w:start w:val="1"/>
+      <w:numFmt w:val="decimal"/>
+      <w:lvlText w:val="%8."/>
+      <w:lvlJc w:val="left"/>
+      <w:pPr>
+        <w:tabs>
+          <w:tab w:val="num" w:pos="5760"/>
+        </w:tabs>
+        <w:ind w:left="5760" w:hanging="360"/>
+      </w:pPr>
+    </w:lvl>
+    <w:lvl w:ilvl="8" w:tentative="1">
+      <w:start w:val="1"/>
+      <w:numFmt w:val="decimal"/>
+      <w:lvlText w:val="%9."/>
+      <w:lvlJc w:val="left"/>
+      <w:pPr>
+        <w:tabs>
+          <w:tab w:val="num" w:pos="6480"/>
+        </w:tabs>
+        <w:ind w:left="6480" w:hanging="360"/>
+      </w:pPr>
+    </w:lvl>
+  </w:abstractNum>
+  <w:abstractNum w:abstractNumId="3" w15:restartNumberingAfterBreak="0">
+    <w:nsid w:val="2F2B473F"/>
+    <w:multiLevelType w:val="multilevel"/>
+    <w:tmpl w:val="EDBE4436"/>
+    <w:lvl w:ilvl="0">
+      <w:start w:val="1"/>
+      <w:numFmt w:val="decimal"/>
+      <w:lvlText w:val="%1."/>
+      <w:lvlJc w:val="left"/>
+      <w:pPr>
+        <w:tabs>
+          <w:tab w:val="num" w:pos="720"/>
+        </w:tabs>
+        <w:ind w:left="720" w:hanging="360"/>
+      </w:pPr>
+    </w:lvl>
+    <w:lvl w:ilvl="1" w:tentative="1">
+      <w:start w:val="1"/>
+      <w:numFmt w:val="decimal"/>
+      <w:lvlText w:val="%2."/>
+      <w:lvlJc w:val="left"/>
+      <w:pPr>
+        <w:tabs>
+          <w:tab w:val="num" w:pos="1440"/>
+        </w:tabs>
+        <w:ind w:left="1440" w:hanging="360"/>
+      </w:pPr>
+    </w:lvl>
+    <w:lvl w:ilvl="2" w:tentative="1">
+      <w:start w:val="1"/>
+      <w:numFmt w:val="decimal"/>
+      <w:lvlText w:val="%3."/>
+      <w:lvlJc w:val="left"/>
+      <w:pPr>
+        <w:tabs>
+          <w:tab w:val="num" w:pos="2160"/>
+        </w:tabs>
+        <w:ind w:left="2160" w:hanging="360"/>
+      </w:pPr>
+    </w:lvl>
+    <w:lvl w:ilvl="3" w:tentative="1">
+      <w:start w:val="1"/>
+      <w:numFmt w:val="decimal"/>
+      <w:lvlText w:val="%4."/>
+      <w:lvlJc w:val="left"/>
+      <w:pPr>
+        <w:tabs>
+          <w:tab w:val="num" w:pos="2880"/>
+        </w:tabs>
+        <w:ind w:left="2880" w:hanging="360"/>
+      </w:pPr>
+    </w:lvl>
+    <w:lvl w:ilvl="4" w:tentative="1">
+      <w:start w:val="1"/>
+      <w:numFmt w:val="decimal"/>
+      <w:lvlText w:val="%5."/>
+      <w:lvlJc w:val="left"/>
+      <w:pPr>
+        <w:tabs>
+          <w:tab w:val="num" w:pos="3600"/>
+        </w:tabs>
+        <w:ind w:left="3600" w:hanging="360"/>
+      </w:pPr>
+    </w:lvl>
+    <w:lvl w:ilvl="5" w:tentative="1">
+      <w:start w:val="1"/>
+      <w:numFmt w:val="decimal"/>
+      <w:lvlText w:val="%6."/>
+      <w:lvlJc w:val="left"/>
+      <w:pPr>
+        <w:tabs>
+          <w:tab w:val="num" w:pos="4320"/>
+        </w:tabs>
+        <w:ind w:left="4320" w:hanging="360"/>
+      </w:pPr>
+    </w:lvl>
+    <w:lvl w:ilvl="6" w:tentative="1">
+      <w:start w:val="1"/>
+      <w:numFmt w:val="decimal"/>
+      <w:lvlText w:val="%7."/>
+      <w:lvlJc w:val="left"/>
+      <w:pPr>
+        <w:tabs>
+          <w:tab w:val="num" w:pos="5040"/>
+        </w:tabs>
+        <w:ind w:left="5040" w:hanging="360"/>
+      </w:pPr>
+    </w:lvl>
+    <w:lvl w:ilvl="7" w:tentative="1">
+      <w:start w:val="1"/>
+      <w:numFmt w:val="decimal"/>
+      <w:lvlText w:val="%8."/>
+      <w:lvlJc w:val="left"/>
+      <w:pPr>
+        <w:tabs>
+          <w:tab w:val="num" w:pos="5760"/>
+        </w:tabs>
+        <w:ind w:left="5760" w:hanging="360"/>
+      </w:pPr>
+    </w:lvl>
+    <w:lvl w:ilvl="8" w:tentative="1">
+      <w:start w:val="1"/>
+      <w:numFmt w:val="decimal"/>
+      <w:lvlText w:val="%9."/>
+      <w:lvlJc w:val="left"/>
+      <w:pPr>
+        <w:tabs>
+          <w:tab w:val="num" w:pos="6480"/>
+        </w:tabs>
+        <w:ind w:left="6480" w:hanging="360"/>
+      </w:pPr>
+    </w:lvl>
+  </w:abstractNum>
+  <w:abstractNum w:abstractNumId="4" w15:restartNumberingAfterBreak="0">
     <w:nsid w:val="34462216"/>
     <w:multiLevelType w:val="hybridMultilevel"/>
     <w:tmpl w:val="3208BB5C"/>
@@ -8028,7 +9244,7 @@
       </w:pPr>
     </w:lvl>
   </w:abstractNum>
-  <w:abstractNum w:abstractNumId="3" w15:restartNumberingAfterBreak="0">
+  <w:abstractNum w:abstractNumId="5" w15:restartNumberingAfterBreak="0">
     <w:nsid w:val="3C787743"/>
     <w:multiLevelType w:val="hybridMultilevel"/>
     <w:tmpl w:val="D7B2771C"/>
@@ -8141,7 +9357,7 @@
       </w:rPr>
     </w:lvl>
   </w:abstractNum>
-  <w:abstractNum w:abstractNumId="4" w15:restartNumberingAfterBreak="0">
+  <w:abstractNum w:abstractNumId="6" w15:restartNumberingAfterBreak="0">
     <w:nsid w:val="5E2C7D9A"/>
     <w:multiLevelType w:val="hybridMultilevel"/>
     <w:tmpl w:val="7EE0B75E"/>
@@ -8254,7 +9470,7 @@
       </w:rPr>
     </w:lvl>
   </w:abstractNum>
-  <w:abstractNum w:abstractNumId="5" w15:restartNumberingAfterBreak="0">
+  <w:abstractNum w:abstractNumId="7" w15:restartNumberingAfterBreak="0">
     <w:nsid w:val="605849AC"/>
     <w:multiLevelType w:val="hybridMultilevel"/>
     <w:tmpl w:val="0B785122"/>
@@ -8367,7 +9583,7 @@
       </w:rPr>
     </w:lvl>
   </w:abstractNum>
-  <w:abstractNum w:abstractNumId="6" w15:restartNumberingAfterBreak="0">
+  <w:abstractNum w:abstractNumId="8" w15:restartNumberingAfterBreak="0">
     <w:nsid w:val="78977D9D"/>
     <w:multiLevelType w:val="hybridMultilevel"/>
     <w:tmpl w:val="943C2D9A"/>
@@ -8480,7 +9696,7 @@
       </w:rPr>
     </w:lvl>
   </w:abstractNum>
-  <w:abstractNum w:abstractNumId="7" w15:restartNumberingAfterBreak="0">
+  <w:abstractNum w:abstractNumId="9" w15:restartNumberingAfterBreak="0">
     <w:nsid w:val="7FAC3BC8"/>
     <w:multiLevelType w:val="hybridMultilevel"/>
     <w:tmpl w:val="6488493A"/>
@@ -8594,28 +9810,34 @@
     </w:lvl>
   </w:abstractNum>
   <w:num w:numId="1" w16cid:durableId="124125806">
-    <w:abstractNumId w:val="5"/>
+    <w:abstractNumId w:val="7"/>
   </w:num>
   <w:num w:numId="2" w16cid:durableId="939219025">
-    <w:abstractNumId w:val="4"/>
+    <w:abstractNumId w:val="6"/>
   </w:num>
   <w:num w:numId="3" w16cid:durableId="379787075">
     <w:abstractNumId w:val="1"/>
   </w:num>
   <w:num w:numId="4" w16cid:durableId="130565576">
-    <w:abstractNumId w:val="3"/>
+    <w:abstractNumId w:val="5"/>
   </w:num>
   <w:num w:numId="5" w16cid:durableId="428355743">
-    <w:abstractNumId w:val="6"/>
+    <w:abstractNumId w:val="8"/>
   </w:num>
   <w:num w:numId="6" w16cid:durableId="585769812">
-    <w:abstractNumId w:val="7"/>
+    <w:abstractNumId w:val="9"/>
   </w:num>
   <w:num w:numId="7" w16cid:durableId="534539988">
     <w:abstractNumId w:val="0"/>
   </w:num>
   <w:num w:numId="8" w16cid:durableId="898323635">
+    <w:abstractNumId w:val="4"/>
+  </w:num>
+  <w:num w:numId="9" w16cid:durableId="851533054">
     <w:abstractNumId w:val="2"/>
+  </w:num>
+  <w:num w:numId="10" w16cid:durableId="615916991">
+    <w:abstractNumId w:val="3"/>
   </w:num>
 </w:numbering>
 </file>
@@ -9671,6 +10893,42 @@
       <w:shd w:val="clear" w:color="auto" w:fill="E1DFDD"/>
     </w:rPr>
   </w:style>
+  <w:style w:type="character" w:styleId="HTMLCode">
+    <w:name w:val="HTML Code"/>
+    <w:basedOn w:val="DefaultParagraphFont"/>
+    <w:uiPriority w:val="99"/>
+    <w:semiHidden/>
+    <w:unhideWhenUsed/>
+    <w:rsid w:val="00824567"/>
+    <w:rPr>
+      <w:rFonts w:ascii="Courier New" w:eastAsia="Times New Roman" w:hAnsi="Courier New" w:cs="Courier New"/>
+      <w:sz w:val="20"/>
+      <w:szCs w:val="20"/>
+    </w:rPr>
+  </w:style>
+  <w:style w:type="paragraph" w:styleId="NormalWeb">
+    <w:name w:val="Normal (Web)"/>
+    <w:basedOn w:val="Normal"/>
+    <w:uiPriority w:val="99"/>
+    <w:semiHidden/>
+    <w:unhideWhenUsed/>
+    <w:rsid w:val="00824567"/>
+    <w:pPr>
+      <w:spacing w:before="100" w:beforeAutospacing="1" w:after="100" w:afterAutospacing="1"/>
+    </w:pPr>
+  </w:style>
+  <w:style w:type="character" w:styleId="FollowedHyperlink">
+    <w:name w:val="FollowedHyperlink"/>
+    <w:basedOn w:val="DefaultParagraphFont"/>
+    <w:uiPriority w:val="99"/>
+    <w:semiHidden/>
+    <w:unhideWhenUsed/>
+    <w:rsid w:val="00D71414"/>
+    <w:rPr>
+      <w:color w:val="96607D" w:themeColor="followedHyperlink"/>
+      <w:u w:val="single"/>
+    </w:rPr>
+  </w:style>
 </w:styles>
 </file>
 

</xml_diff>